<commit_message>
cambio 5 del diseño en el documento word
</commit_message>
<xml_diff>
--- a/PROYECTO GENERANDO CONCIENCIA.docx
+++ b/PROYECTO GENERANDO CONCIENCIA.docx
@@ -7,6 +7,7 @@
         <w:jc w:val="center"/>
         <w:rPr>
           <w:rFonts w:ascii="Arial" w:hAnsi="Arial" w:cs="Arial"/>
+          <w:color w:val="FF0000"/>
           <w:sz w:val="24"/>
           <w:szCs w:val="24"/>
           <w:lang w:val="es-CO"/>
@@ -15,6 +16,7 @@
       <w:r>
         <w:rPr>
           <w:rFonts w:ascii="Arial" w:hAnsi="Arial" w:cs="Arial"/>
+          <w:color w:val="FF0000"/>
           <w:sz w:val="24"/>
           <w:szCs w:val="24"/>
           <w:lang w:val="es-CO"/>
@@ -27,137 +29,150 @@
         <w:jc w:val="center"/>
         <w:rPr>
           <w:rFonts w:ascii="Arial" w:hAnsi="Arial" w:cs="Arial"/>
-          <w:sz w:val="24"/>
-          <w:szCs w:val="24"/>
-          <w:lang w:val="es-CO"/>
-        </w:rPr>
-      </w:pPr>
-    </w:p>
-    <w:p>
-      <w:pPr>
-        <w:jc w:val="center"/>
-        <w:rPr>
-          <w:rFonts w:ascii="Arial" w:hAnsi="Arial" w:cs="Arial"/>
-          <w:sz w:val="24"/>
-          <w:szCs w:val="24"/>
-          <w:lang w:val="es-CO"/>
-        </w:rPr>
-      </w:pPr>
-    </w:p>
-    <w:p>
-      <w:pPr>
-        <w:jc w:val="center"/>
-        <w:rPr>
-          <w:rFonts w:ascii="Arial" w:hAnsi="Arial" w:cs="Arial"/>
-          <w:sz w:val="24"/>
-          <w:szCs w:val="24"/>
-          <w:lang w:val="es-CO"/>
-        </w:rPr>
-      </w:pPr>
-    </w:p>
-    <w:p>
-      <w:pPr>
-        <w:jc w:val="center"/>
-        <w:rPr>
-          <w:rFonts w:ascii="Arial" w:hAnsi="Arial" w:cs="Arial"/>
-          <w:sz w:val="24"/>
-          <w:szCs w:val="24"/>
-          <w:lang w:val="es-CO"/>
-        </w:rPr>
-      </w:pPr>
-    </w:p>
-    <w:p>
-      <w:pPr>
-        <w:jc w:val="center"/>
-        <w:rPr>
-          <w:rFonts w:ascii="Arial" w:hAnsi="Arial" w:cs="Arial"/>
-          <w:sz w:val="24"/>
-          <w:szCs w:val="24"/>
-          <w:lang w:val="es-CO"/>
-        </w:rPr>
-      </w:pPr>
-    </w:p>
-    <w:p>
-      <w:pPr>
-        <w:rPr>
-          <w:rFonts w:ascii="Arial" w:hAnsi="Arial" w:cs="Arial"/>
-          <w:sz w:val="24"/>
-          <w:szCs w:val="24"/>
-          <w:lang w:val="es-CO"/>
-        </w:rPr>
-      </w:pPr>
-    </w:p>
-    <w:p>
-      <w:pPr>
-        <w:jc w:val="center"/>
-        <w:rPr>
-          <w:rFonts w:ascii="Arial" w:hAnsi="Arial" w:cs="Arial"/>
-          <w:sz w:val="24"/>
-          <w:szCs w:val="24"/>
-          <w:lang w:val="es-CO"/>
-        </w:rPr>
-      </w:pPr>
-    </w:p>
-    <w:p>
-      <w:pPr>
-        <w:jc w:val="center"/>
-        <w:rPr>
-          <w:rFonts w:ascii="Arial" w:hAnsi="Arial" w:cs="Arial"/>
-          <w:sz w:val="24"/>
-          <w:szCs w:val="24"/>
-          <w:lang w:val="es-CO"/>
-        </w:rPr>
-      </w:pPr>
-    </w:p>
-    <w:p>
-      <w:pPr>
-        <w:jc w:val="center"/>
-        <w:rPr>
-          <w:rFonts w:ascii="Arial" w:hAnsi="Arial" w:cs="Arial"/>
-          <w:sz w:val="24"/>
-          <w:szCs w:val="24"/>
-          <w:lang w:val="es-CO"/>
-        </w:rPr>
-      </w:pPr>
-    </w:p>
-    <w:p>
-      <w:pPr>
-        <w:jc w:val="center"/>
-        <w:rPr>
-          <w:rFonts w:ascii="Arial" w:hAnsi="Arial" w:cs="Arial"/>
-          <w:sz w:val="24"/>
-          <w:szCs w:val="24"/>
-          <w:lang w:val="es-CO"/>
-        </w:rPr>
-      </w:pPr>
-    </w:p>
-    <w:p>
-      <w:pPr>
-        <w:jc w:val="center"/>
-        <w:rPr>
-          <w:rFonts w:ascii="Arial" w:hAnsi="Arial" w:cs="Arial"/>
-          <w:sz w:val="24"/>
-          <w:szCs w:val="24"/>
-          <w:lang w:val="es-CO"/>
-        </w:rPr>
-      </w:pPr>
-    </w:p>
-    <w:p>
-      <w:pPr>
-        <w:jc w:val="center"/>
-        <w:rPr>
-          <w:rFonts w:ascii="Arial" w:hAnsi="Arial" w:cs="Arial"/>
-          <w:sz w:val="24"/>
-          <w:szCs w:val="24"/>
-          <w:lang w:val="es-CO"/>
-        </w:rPr>
-      </w:pPr>
-    </w:p>
-    <w:p>
-      <w:pPr>
-        <w:jc w:val="center"/>
-        <w:rPr>
-          <w:rFonts w:ascii="Arial" w:hAnsi="Arial" w:cs="Arial"/>
+          <w:color w:val="FF0000"/>
+          <w:sz w:val="24"/>
+          <w:szCs w:val="24"/>
+          <w:lang w:val="es-CO"/>
+        </w:rPr>
+      </w:pPr>
+    </w:p>
+    <w:p>
+      <w:pPr>
+        <w:jc w:val="center"/>
+        <w:rPr>
+          <w:rFonts w:ascii="Arial" w:hAnsi="Arial" w:cs="Arial"/>
+          <w:color w:val="FF0000"/>
+          <w:sz w:val="24"/>
+          <w:szCs w:val="24"/>
+          <w:lang w:val="es-CO"/>
+        </w:rPr>
+      </w:pPr>
+    </w:p>
+    <w:p>
+      <w:pPr>
+        <w:jc w:val="center"/>
+        <w:rPr>
+          <w:rFonts w:ascii="Arial" w:hAnsi="Arial" w:cs="Arial"/>
+          <w:color w:val="FF0000"/>
+          <w:sz w:val="24"/>
+          <w:szCs w:val="24"/>
+          <w:lang w:val="es-CO"/>
+        </w:rPr>
+      </w:pPr>
+    </w:p>
+    <w:p>
+      <w:pPr>
+        <w:jc w:val="center"/>
+        <w:rPr>
+          <w:rFonts w:ascii="Arial" w:hAnsi="Arial" w:cs="Arial"/>
+          <w:color w:val="FF0000"/>
+          <w:sz w:val="24"/>
+          <w:szCs w:val="24"/>
+          <w:lang w:val="es-CO"/>
+        </w:rPr>
+      </w:pPr>
+    </w:p>
+    <w:p>
+      <w:pPr>
+        <w:jc w:val="center"/>
+        <w:rPr>
+          <w:rFonts w:ascii="Arial" w:hAnsi="Arial" w:cs="Arial"/>
+          <w:color w:val="FF0000"/>
+          <w:sz w:val="24"/>
+          <w:szCs w:val="24"/>
+          <w:lang w:val="es-CO"/>
+        </w:rPr>
+      </w:pPr>
+    </w:p>
+    <w:p>
+      <w:pPr>
+        <w:rPr>
+          <w:rFonts w:ascii="Arial" w:hAnsi="Arial" w:cs="Arial"/>
+          <w:color w:val="FF0000"/>
+          <w:sz w:val="24"/>
+          <w:szCs w:val="24"/>
+          <w:lang w:val="es-CO"/>
+        </w:rPr>
+      </w:pPr>
+    </w:p>
+    <w:p>
+      <w:pPr>
+        <w:jc w:val="center"/>
+        <w:rPr>
+          <w:rFonts w:ascii="Arial" w:hAnsi="Arial" w:cs="Arial"/>
+          <w:color w:val="FF0000"/>
+          <w:sz w:val="24"/>
+          <w:szCs w:val="24"/>
+          <w:lang w:val="es-CO"/>
+        </w:rPr>
+      </w:pPr>
+    </w:p>
+    <w:p>
+      <w:pPr>
+        <w:jc w:val="center"/>
+        <w:rPr>
+          <w:rFonts w:ascii="Arial" w:hAnsi="Arial" w:cs="Arial"/>
+          <w:color w:val="FF0000"/>
+          <w:sz w:val="24"/>
+          <w:szCs w:val="24"/>
+          <w:lang w:val="es-CO"/>
+        </w:rPr>
+      </w:pPr>
+    </w:p>
+    <w:p>
+      <w:pPr>
+        <w:jc w:val="center"/>
+        <w:rPr>
+          <w:rFonts w:ascii="Arial" w:hAnsi="Arial" w:cs="Arial"/>
+          <w:color w:val="FF0000"/>
+          <w:sz w:val="24"/>
+          <w:szCs w:val="24"/>
+          <w:lang w:val="es-CO"/>
+        </w:rPr>
+      </w:pPr>
+    </w:p>
+    <w:p>
+      <w:pPr>
+        <w:jc w:val="center"/>
+        <w:rPr>
+          <w:rFonts w:ascii="Arial" w:hAnsi="Arial" w:cs="Arial"/>
+          <w:color w:val="FF0000"/>
+          <w:sz w:val="24"/>
+          <w:szCs w:val="24"/>
+          <w:lang w:val="es-CO"/>
+        </w:rPr>
+      </w:pPr>
+    </w:p>
+    <w:p>
+      <w:pPr>
+        <w:jc w:val="center"/>
+        <w:rPr>
+          <w:rFonts w:ascii="Arial" w:hAnsi="Arial" w:cs="Arial"/>
+          <w:color w:val="FF0000"/>
+          <w:sz w:val="24"/>
+          <w:szCs w:val="24"/>
+          <w:lang w:val="es-CO"/>
+        </w:rPr>
+      </w:pPr>
+    </w:p>
+    <w:p>
+      <w:pPr>
+        <w:jc w:val="center"/>
+        <w:rPr>
+          <w:rFonts w:ascii="Arial" w:hAnsi="Arial" w:cs="Arial"/>
+          <w:color w:val="FF0000"/>
+          <w:sz w:val="24"/>
+          <w:szCs w:val="24"/>
+          <w:lang w:val="es-CO"/>
+        </w:rPr>
+      </w:pPr>
+    </w:p>
+    <w:p>
+      <w:pPr>
+        <w:jc w:val="center"/>
+        <w:rPr>
+          <w:rFonts w:ascii="Arial" w:hAnsi="Arial" w:cs="Arial"/>
+          <w:color w:val="FF0000"/>
           <w:sz w:val="24"/>
           <w:szCs w:val="24"/>
           <w:lang w:val="es-CO"/>
@@ -166,6 +181,7 @@
       <w:r>
         <w:rPr>
           <w:rFonts w:ascii="Arial" w:hAnsi="Arial" w:cs="Arial"/>
+          <w:color w:val="FF0000"/>
           <w:sz w:val="24"/>
           <w:szCs w:val="24"/>
           <w:lang w:val="es-CO"/>
@@ -178,6 +194,7 @@
         <w:jc w:val="center"/>
         <w:rPr>
           <w:rFonts w:ascii="Arial" w:hAnsi="Arial" w:cs="Arial"/>
+          <w:color w:val="FF0000"/>
           <w:sz w:val="24"/>
           <w:szCs w:val="24"/>
           <w:lang w:val="es-CO"/>
@@ -186,6 +203,7 @@
       <w:r>
         <w:rPr>
           <w:rFonts w:ascii="Arial" w:hAnsi="Arial" w:cs="Arial"/>
+          <w:color w:val="FF0000"/>
           <w:sz w:val="24"/>
           <w:szCs w:val="24"/>
           <w:lang w:val="es-CO"/>
@@ -198,148 +216,162 @@
         <w:jc w:val="center"/>
         <w:rPr>
           <w:rFonts w:ascii="Arial" w:hAnsi="Arial" w:cs="Arial"/>
-          <w:sz w:val="24"/>
-          <w:szCs w:val="24"/>
-          <w:lang w:val="es-CO"/>
-        </w:rPr>
-      </w:pPr>
-    </w:p>
-    <w:p>
-      <w:pPr>
-        <w:jc w:val="center"/>
-        <w:rPr>
-          <w:rFonts w:ascii="Arial" w:hAnsi="Arial" w:cs="Arial"/>
-          <w:sz w:val="24"/>
-          <w:szCs w:val="24"/>
-          <w:lang w:val="es-CO"/>
-        </w:rPr>
-      </w:pPr>
-    </w:p>
-    <w:p>
-      <w:pPr>
-        <w:rPr>
-          <w:rFonts w:ascii="Arial" w:hAnsi="Arial" w:cs="Arial"/>
-          <w:sz w:val="24"/>
-          <w:szCs w:val="24"/>
-          <w:lang w:val="es-CO"/>
-        </w:rPr>
-      </w:pPr>
-    </w:p>
-    <w:p>
-      <w:pPr>
-        <w:jc w:val="center"/>
-        <w:rPr>
-          <w:rFonts w:ascii="Arial" w:hAnsi="Arial" w:cs="Arial"/>
-          <w:sz w:val="24"/>
-          <w:szCs w:val="24"/>
-          <w:lang w:val="es-CO"/>
-        </w:rPr>
-      </w:pPr>
-    </w:p>
-    <w:p>
-      <w:pPr>
-        <w:jc w:val="center"/>
-        <w:rPr>
-          <w:rFonts w:ascii="Arial" w:hAnsi="Arial" w:cs="Arial"/>
-          <w:sz w:val="24"/>
-          <w:szCs w:val="24"/>
-          <w:lang w:val="es-CO"/>
-        </w:rPr>
-      </w:pPr>
-    </w:p>
-    <w:p>
-      <w:pPr>
-        <w:jc w:val="center"/>
-        <w:rPr>
-          <w:rFonts w:ascii="Arial" w:hAnsi="Arial" w:cs="Arial"/>
-          <w:sz w:val="24"/>
-          <w:szCs w:val="24"/>
-          <w:lang w:val="es-CO"/>
-        </w:rPr>
-      </w:pPr>
-    </w:p>
-    <w:p>
-      <w:pPr>
-        <w:jc w:val="center"/>
-        <w:rPr>
-          <w:rFonts w:ascii="Arial" w:hAnsi="Arial" w:cs="Arial"/>
-          <w:sz w:val="24"/>
-          <w:szCs w:val="24"/>
-          <w:lang w:val="es-CO"/>
-        </w:rPr>
-      </w:pPr>
-    </w:p>
-    <w:p>
-      <w:pPr>
-        <w:jc w:val="center"/>
-        <w:rPr>
-          <w:rFonts w:ascii="Arial" w:hAnsi="Arial" w:cs="Arial"/>
-          <w:sz w:val="24"/>
-          <w:szCs w:val="24"/>
-          <w:lang w:val="es-CO"/>
-        </w:rPr>
-      </w:pPr>
-    </w:p>
-    <w:p>
-      <w:pPr>
-        <w:jc w:val="center"/>
-        <w:rPr>
-          <w:rFonts w:ascii="Arial" w:hAnsi="Arial" w:cs="Arial"/>
-          <w:sz w:val="24"/>
-          <w:szCs w:val="24"/>
-          <w:lang w:val="es-CO"/>
-        </w:rPr>
-      </w:pPr>
-    </w:p>
-    <w:p>
-      <w:pPr>
-        <w:jc w:val="center"/>
-        <w:rPr>
-          <w:rFonts w:ascii="Arial" w:hAnsi="Arial" w:cs="Arial"/>
-          <w:sz w:val="24"/>
-          <w:szCs w:val="24"/>
-          <w:lang w:val="es-CO"/>
-        </w:rPr>
-      </w:pPr>
-    </w:p>
-    <w:p>
-      <w:pPr>
-        <w:jc w:val="center"/>
-        <w:rPr>
-          <w:rFonts w:ascii="Arial" w:hAnsi="Arial" w:cs="Arial"/>
-          <w:sz w:val="24"/>
-          <w:szCs w:val="24"/>
-          <w:lang w:val="es-CO"/>
-        </w:rPr>
-      </w:pPr>
-    </w:p>
-    <w:p>
-      <w:pPr>
-        <w:jc w:val="center"/>
-        <w:rPr>
-          <w:rFonts w:ascii="Arial" w:hAnsi="Arial" w:cs="Arial"/>
-          <w:sz w:val="24"/>
-          <w:szCs w:val="24"/>
-          <w:lang w:val="es-CO"/>
-        </w:rPr>
-      </w:pPr>
-    </w:p>
-    <w:p>
-      <w:pPr>
-        <w:jc w:val="center"/>
-        <w:rPr>
-          <w:rFonts w:ascii="Arial" w:hAnsi="Arial" w:cs="Arial"/>
-          <w:sz w:val="24"/>
-          <w:szCs w:val="24"/>
-          <w:lang w:val="es-CO"/>
-        </w:rPr>
-      </w:pPr>
-    </w:p>
-    <w:p>
-      <w:pPr>
-        <w:jc w:val="center"/>
-        <w:rPr>
-          <w:rFonts w:ascii="Arial" w:hAnsi="Arial" w:cs="Arial"/>
+          <w:color w:val="FF0000"/>
+          <w:sz w:val="24"/>
+          <w:szCs w:val="24"/>
+          <w:lang w:val="es-CO"/>
+        </w:rPr>
+      </w:pPr>
+    </w:p>
+    <w:p>
+      <w:pPr>
+        <w:jc w:val="center"/>
+        <w:rPr>
+          <w:rFonts w:ascii="Arial" w:hAnsi="Arial" w:cs="Arial"/>
+          <w:color w:val="FF0000"/>
+          <w:sz w:val="24"/>
+          <w:szCs w:val="24"/>
+          <w:lang w:val="es-CO"/>
+        </w:rPr>
+      </w:pPr>
+    </w:p>
+    <w:p>
+      <w:pPr>
+        <w:rPr>
+          <w:rFonts w:ascii="Arial" w:hAnsi="Arial" w:cs="Arial"/>
+          <w:color w:val="FF0000"/>
+          <w:sz w:val="24"/>
+          <w:szCs w:val="24"/>
+          <w:lang w:val="es-CO"/>
+        </w:rPr>
+      </w:pPr>
+    </w:p>
+    <w:p>
+      <w:pPr>
+        <w:jc w:val="center"/>
+        <w:rPr>
+          <w:rFonts w:ascii="Arial" w:hAnsi="Arial" w:cs="Arial"/>
+          <w:color w:val="FF0000"/>
+          <w:sz w:val="24"/>
+          <w:szCs w:val="24"/>
+          <w:lang w:val="es-CO"/>
+        </w:rPr>
+      </w:pPr>
+    </w:p>
+    <w:p>
+      <w:pPr>
+        <w:jc w:val="center"/>
+        <w:rPr>
+          <w:rFonts w:ascii="Arial" w:hAnsi="Arial" w:cs="Arial"/>
+          <w:color w:val="FF0000"/>
+          <w:sz w:val="24"/>
+          <w:szCs w:val="24"/>
+          <w:lang w:val="es-CO"/>
+        </w:rPr>
+      </w:pPr>
+    </w:p>
+    <w:p>
+      <w:pPr>
+        <w:jc w:val="center"/>
+        <w:rPr>
+          <w:rFonts w:ascii="Arial" w:hAnsi="Arial" w:cs="Arial"/>
+          <w:color w:val="FF0000"/>
+          <w:sz w:val="24"/>
+          <w:szCs w:val="24"/>
+          <w:lang w:val="es-CO"/>
+        </w:rPr>
+      </w:pPr>
+    </w:p>
+    <w:p>
+      <w:pPr>
+        <w:jc w:val="center"/>
+        <w:rPr>
+          <w:rFonts w:ascii="Arial" w:hAnsi="Arial" w:cs="Arial"/>
+          <w:color w:val="FF0000"/>
+          <w:sz w:val="24"/>
+          <w:szCs w:val="24"/>
+          <w:lang w:val="es-CO"/>
+        </w:rPr>
+      </w:pPr>
+    </w:p>
+    <w:p>
+      <w:pPr>
+        <w:jc w:val="center"/>
+        <w:rPr>
+          <w:rFonts w:ascii="Arial" w:hAnsi="Arial" w:cs="Arial"/>
+          <w:color w:val="FF0000"/>
+          <w:sz w:val="24"/>
+          <w:szCs w:val="24"/>
+          <w:lang w:val="es-CO"/>
+        </w:rPr>
+      </w:pPr>
+    </w:p>
+    <w:p>
+      <w:pPr>
+        <w:jc w:val="center"/>
+        <w:rPr>
+          <w:rFonts w:ascii="Arial" w:hAnsi="Arial" w:cs="Arial"/>
+          <w:color w:val="FF0000"/>
+          <w:sz w:val="24"/>
+          <w:szCs w:val="24"/>
+          <w:lang w:val="es-CO"/>
+        </w:rPr>
+      </w:pPr>
+    </w:p>
+    <w:p>
+      <w:pPr>
+        <w:jc w:val="center"/>
+        <w:rPr>
+          <w:rFonts w:ascii="Arial" w:hAnsi="Arial" w:cs="Arial"/>
+          <w:color w:val="FF0000"/>
+          <w:sz w:val="24"/>
+          <w:szCs w:val="24"/>
+          <w:lang w:val="es-CO"/>
+        </w:rPr>
+      </w:pPr>
+    </w:p>
+    <w:p>
+      <w:pPr>
+        <w:jc w:val="center"/>
+        <w:rPr>
+          <w:rFonts w:ascii="Arial" w:hAnsi="Arial" w:cs="Arial"/>
+          <w:color w:val="FF0000"/>
+          <w:sz w:val="24"/>
+          <w:szCs w:val="24"/>
+          <w:lang w:val="es-CO"/>
+        </w:rPr>
+      </w:pPr>
+    </w:p>
+    <w:p>
+      <w:pPr>
+        <w:jc w:val="center"/>
+        <w:rPr>
+          <w:rFonts w:ascii="Arial" w:hAnsi="Arial" w:cs="Arial"/>
+          <w:color w:val="FF0000"/>
+          <w:sz w:val="24"/>
+          <w:szCs w:val="24"/>
+          <w:lang w:val="es-CO"/>
+        </w:rPr>
+      </w:pPr>
+    </w:p>
+    <w:p>
+      <w:pPr>
+        <w:jc w:val="center"/>
+        <w:rPr>
+          <w:rFonts w:ascii="Arial" w:hAnsi="Arial" w:cs="Arial"/>
+          <w:color w:val="FF0000"/>
+          <w:sz w:val="24"/>
+          <w:szCs w:val="24"/>
+          <w:lang w:val="es-CO"/>
+        </w:rPr>
+      </w:pPr>
+    </w:p>
+    <w:p>
+      <w:pPr>
+        <w:jc w:val="center"/>
+        <w:rPr>
+          <w:rFonts w:ascii="Arial" w:hAnsi="Arial" w:cs="Arial"/>
+          <w:color w:val="FF0000"/>
           <w:sz w:val="24"/>
           <w:szCs w:val="24"/>
           <w:lang w:val="es-CO"/>
@@ -348,6 +380,7 @@
       <w:r>
         <w:rPr>
           <w:rFonts w:ascii="Arial" w:hAnsi="Arial" w:cs="Arial"/>
+          <w:color w:val="FF0000"/>
           <w:sz w:val="24"/>
           <w:szCs w:val="24"/>
           <w:lang w:val="es-CO"/>
@@ -360,6 +393,7 @@
         <w:jc w:val="center"/>
         <w:rPr>
           <w:rFonts w:ascii="Arial" w:hAnsi="Arial" w:cs="Arial"/>
+          <w:color w:val="FF0000"/>
           <w:sz w:val="24"/>
           <w:szCs w:val="24"/>
           <w:lang w:val="es-CO"/>
@@ -368,6 +402,7 @@
       <w:r>
         <w:rPr>
           <w:rFonts w:ascii="Arial" w:hAnsi="Arial" w:cs="Arial"/>
+          <w:color w:val="FF0000"/>
           <w:sz w:val="24"/>
           <w:szCs w:val="24"/>
           <w:lang w:val="es-CO"/>
@@ -529,6 +564,263 @@
           <w:lang w:val="es-CO"/>
         </w:rPr>
       </w:pPr>
+    </w:p>
+    <w:p>
+      <w:pPr>
+        <w:rPr>
+          <w:rFonts w:ascii="Arial" w:hAnsi="Arial" w:cs="Arial"/>
+          <w:sz w:val="24"/>
+          <w:szCs w:val="24"/>
+          <w:lang w:val="es-CO"/>
+        </w:rPr>
+      </w:pPr>
+    </w:p>
+    <w:p>
+      <w:pPr>
+        <w:rPr>
+          <w:rFonts w:ascii="Arial" w:hAnsi="Arial" w:cs="Arial"/>
+          <w:sz w:val="24"/>
+          <w:szCs w:val="24"/>
+          <w:lang w:val="es-CO"/>
+        </w:rPr>
+      </w:pPr>
+    </w:p>
+    <w:p>
+      <w:pPr>
+        <w:rPr>
+          <w:rFonts w:ascii="Arial" w:hAnsi="Arial" w:cs="Arial"/>
+          <w:sz w:val="24"/>
+          <w:szCs w:val="24"/>
+          <w:lang w:val="es-CO"/>
+        </w:rPr>
+      </w:pPr>
+    </w:p>
+    <w:p>
+      <w:pPr>
+        <w:rPr>
+          <w:rFonts w:ascii="Arial" w:hAnsi="Arial" w:cs="Arial"/>
+          <w:sz w:val="24"/>
+          <w:szCs w:val="24"/>
+          <w:lang w:val="es-CO"/>
+        </w:rPr>
+      </w:pPr>
+    </w:p>
+    <w:p>
+      <w:pPr>
+        <w:rPr>
+          <w:rFonts w:ascii="Arial" w:hAnsi="Arial" w:cs="Arial"/>
+          <w:sz w:val="24"/>
+          <w:szCs w:val="24"/>
+          <w:lang w:val="es-CO"/>
+        </w:rPr>
+      </w:pPr>
+    </w:p>
+    <w:p>
+      <w:pPr>
+        <w:rPr>
+          <w:rFonts w:ascii="Arial" w:hAnsi="Arial" w:cs="Arial"/>
+          <w:sz w:val="24"/>
+          <w:szCs w:val="24"/>
+          <w:lang w:val="es-CO"/>
+        </w:rPr>
+      </w:pPr>
+    </w:p>
+    <w:p>
+      <w:pPr>
+        <w:rPr>
+          <w:rFonts w:ascii="Arial" w:hAnsi="Arial" w:cs="Arial"/>
+          <w:sz w:val="24"/>
+          <w:szCs w:val="24"/>
+          <w:lang w:val="es-CO"/>
+        </w:rPr>
+      </w:pPr>
+    </w:p>
+    <w:p>
+      <w:pPr>
+        <w:rPr>
+          <w:rFonts w:ascii="Arial" w:hAnsi="Arial" w:cs="Arial"/>
+          <w:sz w:val="24"/>
+          <w:szCs w:val="24"/>
+          <w:lang w:val="es-CO"/>
+        </w:rPr>
+      </w:pPr>
+    </w:p>
+    <w:p>
+      <w:pPr>
+        <w:rPr>
+          <w:rFonts w:ascii="Arial" w:hAnsi="Arial" w:cs="Arial"/>
+          <w:sz w:val="24"/>
+          <w:szCs w:val="24"/>
+          <w:lang w:val="es-CO"/>
+        </w:rPr>
+      </w:pPr>
+    </w:p>
+    <w:p>
+      <w:pPr>
+        <w:rPr>
+          <w:rFonts w:ascii="Arial" w:hAnsi="Arial" w:cs="Arial"/>
+          <w:sz w:val="24"/>
+          <w:szCs w:val="24"/>
+          <w:lang w:val="es-CO"/>
+        </w:rPr>
+      </w:pPr>
+    </w:p>
+    <w:p>
+      <w:pPr>
+        <w:rPr>
+          <w:rFonts w:ascii="Arial" w:hAnsi="Arial" w:cs="Arial"/>
+          <w:sz w:val="24"/>
+          <w:szCs w:val="24"/>
+          <w:lang w:val="es-CO"/>
+        </w:rPr>
+      </w:pPr>
+    </w:p>
+    <w:p>
+      <w:pPr>
+        <w:rPr>
+          <w:rFonts w:ascii="Arial" w:hAnsi="Arial" w:cs="Arial"/>
+          <w:sz w:val="24"/>
+          <w:szCs w:val="24"/>
+          <w:lang w:val="es-CO"/>
+        </w:rPr>
+      </w:pPr>
+    </w:p>
+    <w:p>
+      <w:pPr>
+        <w:rPr>
+          <w:rFonts w:ascii="Arial" w:hAnsi="Arial" w:cs="Arial"/>
+          <w:sz w:val="24"/>
+          <w:szCs w:val="24"/>
+          <w:lang w:val="es-CO"/>
+        </w:rPr>
+      </w:pPr>
+    </w:p>
+    <w:p>
+      <w:pPr>
+        <w:rPr>
+          <w:rFonts w:ascii="Arial" w:hAnsi="Arial" w:cs="Arial"/>
+          <w:sz w:val="24"/>
+          <w:szCs w:val="24"/>
+          <w:lang w:val="es-CO"/>
+        </w:rPr>
+      </w:pPr>
+    </w:p>
+    <w:p>
+      <w:pPr>
+        <w:rPr>
+          <w:rFonts w:ascii="Arial" w:hAnsi="Arial" w:cs="Arial"/>
+          <w:sz w:val="24"/>
+          <w:szCs w:val="24"/>
+          <w:lang w:val="es-CO"/>
+        </w:rPr>
+      </w:pPr>
+    </w:p>
+    <w:p>
+      <w:pPr>
+        <w:rPr>
+          <w:rFonts w:ascii="Arial" w:hAnsi="Arial" w:cs="Arial"/>
+          <w:sz w:val="24"/>
+          <w:szCs w:val="24"/>
+          <w:lang w:val="es-CO"/>
+        </w:rPr>
+      </w:pPr>
+    </w:p>
+    <w:p>
+      <w:pPr>
+        <w:rPr>
+          <w:rFonts w:ascii="Arial" w:hAnsi="Arial" w:cs="Arial"/>
+          <w:sz w:val="24"/>
+          <w:szCs w:val="24"/>
+          <w:lang w:val="es-CO"/>
+        </w:rPr>
+      </w:pPr>
+    </w:p>
+    <w:p>
+      <w:pPr>
+        <w:rPr>
+          <w:rFonts w:ascii="Arial" w:hAnsi="Arial" w:cs="Arial"/>
+          <w:sz w:val="24"/>
+          <w:szCs w:val="24"/>
+          <w:lang w:val="es-CO"/>
+        </w:rPr>
+      </w:pPr>
+    </w:p>
+    <w:p>
+      <w:pPr>
+        <w:rPr>
+          <w:rFonts w:ascii="Arial" w:hAnsi="Arial" w:cs="Arial"/>
+          <w:sz w:val="24"/>
+          <w:szCs w:val="24"/>
+          <w:lang w:val="es-CO"/>
+        </w:rPr>
+      </w:pPr>
+    </w:p>
+    <w:p>
+      <w:pPr>
+        <w:rPr>
+          <w:rFonts w:ascii="Arial" w:hAnsi="Arial" w:cs="Arial"/>
+          <w:sz w:val="24"/>
+          <w:szCs w:val="24"/>
+          <w:lang w:val="es-CO"/>
+        </w:rPr>
+      </w:pPr>
+    </w:p>
+    <w:p>
+      <w:pPr>
+        <w:rPr>
+          <w:rFonts w:ascii="Arial" w:hAnsi="Arial" w:cs="Arial"/>
+          <w:sz w:val="24"/>
+          <w:szCs w:val="24"/>
+          <w:lang w:val="es-CO"/>
+        </w:rPr>
+      </w:pPr>
+    </w:p>
+    <w:p>
+      <w:pPr>
+        <w:jc w:val="center"/>
+        <w:rPr>
+          <w:rFonts w:ascii="Arial" w:hAnsi="Arial" w:cs="Arial"/>
+          <w:color w:val="385623" w:themeColor="accent6" w:themeShade="80"/>
+          <w:sz w:val="24"/>
+          <w:szCs w:val="24"/>
+          <w:lang w:val="es-CO"/>
+        </w:rPr>
+      </w:pPr>
+      <w:r>
+        <w:rPr>
+          <w:rFonts w:ascii="Arial" w:hAnsi="Arial" w:cs="Arial"/>
+          <w:color w:val="385623" w:themeColor="accent6" w:themeShade="80"/>
+          <w:sz w:val="24"/>
+          <w:szCs w:val="24"/>
+          <w:lang w:val="es-CO"/>
+        </w:rPr>
+        <w:lastRenderedPageBreak/>
+        <w:t>INTRODUCCION</w:t>
+      </w:r>
+    </w:p>
+    <w:p>
+      <w:pPr>
+        <w:jc w:val="center"/>
+        <w:rPr>
+          <w:rFonts w:ascii="Arial" w:hAnsi="Arial" w:cs="Arial"/>
+          <w:color w:val="385623" w:themeColor="accent6" w:themeShade="80"/>
+          <w:sz w:val="24"/>
+          <w:szCs w:val="24"/>
+          <w:lang w:val="es-CO"/>
+        </w:rPr>
+      </w:pPr>
+      <w:proofErr w:type="spellStart"/>
+      <w:r>
+        <w:rPr>
+          <w:rFonts w:ascii="Arial" w:hAnsi="Arial" w:cs="Arial"/>
+          <w:color w:val="385623" w:themeColor="accent6" w:themeShade="80"/>
+          <w:sz w:val="24"/>
+          <w:szCs w:val="24"/>
+          <w:lang w:val="es-CO"/>
+        </w:rPr>
+        <w:t>xd</w:t>
+      </w:r>
+      <w:proofErr w:type="spellEnd"/>
     </w:p>
     <w:sectPr>
       <w:pgSz w:w="11906" w:h="16838"/>

</xml_diff>

<commit_message>
cambio 1 de josue
</commit_message>
<xml_diff>
--- a/PROYECTO GENERANDO CONCIENCIA.docx
+++ b/PROYECTO GENERANDO CONCIENCIA.docx
@@ -818,9 +818,388 @@
           <w:szCs w:val="24"/>
           <w:lang w:val="es-CO"/>
         </w:rPr>
-        <w:t>xd</w:t>
+        <w:t>X</w:t>
+      </w:r>
+      <w:r>
+        <w:rPr>
+          <w:rFonts w:ascii="Arial" w:hAnsi="Arial" w:cs="Arial"/>
+          <w:color w:val="385623" w:themeColor="accent6" w:themeShade="80"/>
+          <w:sz w:val="24"/>
+          <w:szCs w:val="24"/>
+          <w:lang w:val="es-CO"/>
+        </w:rPr>
+        <w:t>d</w:t>
       </w:r>
       <w:proofErr w:type="spellEnd"/>
+    </w:p>
+    <w:p>
+      <w:pPr>
+        <w:jc w:val="center"/>
+        <w:rPr>
+          <w:rFonts w:ascii="Arial" w:hAnsi="Arial" w:cs="Arial"/>
+          <w:color w:val="385623" w:themeColor="accent6" w:themeShade="80"/>
+          <w:sz w:val="24"/>
+          <w:szCs w:val="24"/>
+          <w:lang w:val="es-CO"/>
+        </w:rPr>
+      </w:pPr>
+    </w:p>
+    <w:p>
+      <w:pPr>
+        <w:jc w:val="center"/>
+        <w:rPr>
+          <w:rFonts w:ascii="Arial" w:hAnsi="Arial" w:cs="Arial"/>
+          <w:color w:val="385623" w:themeColor="accent6" w:themeShade="80"/>
+          <w:sz w:val="24"/>
+          <w:szCs w:val="24"/>
+          <w:lang w:val="es-CO"/>
+        </w:rPr>
+      </w:pPr>
+    </w:p>
+    <w:p>
+      <w:pPr>
+        <w:jc w:val="center"/>
+        <w:rPr>
+          <w:rFonts w:ascii="Arial" w:hAnsi="Arial" w:cs="Arial"/>
+          <w:color w:val="385623" w:themeColor="accent6" w:themeShade="80"/>
+          <w:sz w:val="24"/>
+          <w:szCs w:val="24"/>
+          <w:lang w:val="es-CO"/>
+        </w:rPr>
+      </w:pPr>
+    </w:p>
+    <w:p>
+      <w:pPr>
+        <w:jc w:val="center"/>
+        <w:rPr>
+          <w:rFonts w:ascii="Arial" w:hAnsi="Arial" w:cs="Arial"/>
+          <w:color w:val="385623" w:themeColor="accent6" w:themeShade="80"/>
+          <w:sz w:val="24"/>
+          <w:szCs w:val="24"/>
+          <w:lang w:val="es-CO"/>
+        </w:rPr>
+      </w:pPr>
+    </w:p>
+    <w:p>
+      <w:pPr>
+        <w:jc w:val="center"/>
+        <w:rPr>
+          <w:rFonts w:ascii="Arial" w:hAnsi="Arial" w:cs="Arial"/>
+          <w:color w:val="385623" w:themeColor="accent6" w:themeShade="80"/>
+          <w:sz w:val="24"/>
+          <w:szCs w:val="24"/>
+          <w:lang w:val="es-CO"/>
+        </w:rPr>
+      </w:pPr>
+    </w:p>
+    <w:p>
+      <w:pPr>
+        <w:jc w:val="center"/>
+        <w:rPr>
+          <w:rFonts w:ascii="Arial" w:hAnsi="Arial" w:cs="Arial"/>
+          <w:color w:val="385623" w:themeColor="accent6" w:themeShade="80"/>
+          <w:sz w:val="24"/>
+          <w:szCs w:val="24"/>
+          <w:lang w:val="es-CO"/>
+        </w:rPr>
+      </w:pPr>
+    </w:p>
+    <w:p>
+      <w:pPr>
+        <w:jc w:val="center"/>
+        <w:rPr>
+          <w:rFonts w:ascii="Arial" w:hAnsi="Arial" w:cs="Arial"/>
+          <w:color w:val="385623" w:themeColor="accent6" w:themeShade="80"/>
+          <w:sz w:val="24"/>
+          <w:szCs w:val="24"/>
+          <w:lang w:val="es-CO"/>
+        </w:rPr>
+      </w:pPr>
+    </w:p>
+    <w:p>
+      <w:pPr>
+        <w:jc w:val="center"/>
+        <w:rPr>
+          <w:rFonts w:ascii="Arial" w:hAnsi="Arial" w:cs="Arial"/>
+          <w:color w:val="385623" w:themeColor="accent6" w:themeShade="80"/>
+          <w:sz w:val="24"/>
+          <w:szCs w:val="24"/>
+          <w:lang w:val="es-CO"/>
+        </w:rPr>
+      </w:pPr>
+    </w:p>
+    <w:p>
+      <w:pPr>
+        <w:jc w:val="center"/>
+        <w:rPr>
+          <w:rFonts w:ascii="Arial" w:hAnsi="Arial" w:cs="Arial"/>
+          <w:color w:val="385623" w:themeColor="accent6" w:themeShade="80"/>
+          <w:sz w:val="24"/>
+          <w:szCs w:val="24"/>
+          <w:lang w:val="es-CO"/>
+        </w:rPr>
+      </w:pPr>
+    </w:p>
+    <w:p>
+      <w:pPr>
+        <w:jc w:val="center"/>
+        <w:rPr>
+          <w:rFonts w:ascii="Arial" w:hAnsi="Arial" w:cs="Arial"/>
+          <w:color w:val="385623" w:themeColor="accent6" w:themeShade="80"/>
+          <w:sz w:val="24"/>
+          <w:szCs w:val="24"/>
+          <w:lang w:val="es-CO"/>
+        </w:rPr>
+      </w:pPr>
+    </w:p>
+    <w:p>
+      <w:pPr>
+        <w:jc w:val="center"/>
+        <w:rPr>
+          <w:rFonts w:ascii="Arial" w:hAnsi="Arial" w:cs="Arial"/>
+          <w:color w:val="385623" w:themeColor="accent6" w:themeShade="80"/>
+          <w:sz w:val="24"/>
+          <w:szCs w:val="24"/>
+          <w:lang w:val="es-CO"/>
+        </w:rPr>
+      </w:pPr>
+    </w:p>
+    <w:p>
+      <w:pPr>
+        <w:jc w:val="center"/>
+        <w:rPr>
+          <w:rFonts w:ascii="Arial" w:hAnsi="Arial" w:cs="Arial"/>
+          <w:color w:val="385623" w:themeColor="accent6" w:themeShade="80"/>
+          <w:sz w:val="24"/>
+          <w:szCs w:val="24"/>
+          <w:lang w:val="es-CO"/>
+        </w:rPr>
+      </w:pPr>
+    </w:p>
+    <w:p>
+      <w:pPr>
+        <w:jc w:val="center"/>
+        <w:rPr>
+          <w:rFonts w:ascii="Arial" w:hAnsi="Arial" w:cs="Arial"/>
+          <w:color w:val="385623" w:themeColor="accent6" w:themeShade="80"/>
+          <w:sz w:val="24"/>
+          <w:szCs w:val="24"/>
+          <w:lang w:val="es-CO"/>
+        </w:rPr>
+      </w:pPr>
+    </w:p>
+    <w:p>
+      <w:pPr>
+        <w:jc w:val="center"/>
+        <w:rPr>
+          <w:rFonts w:ascii="Arial" w:hAnsi="Arial" w:cs="Arial"/>
+          <w:color w:val="385623" w:themeColor="accent6" w:themeShade="80"/>
+          <w:sz w:val="24"/>
+          <w:szCs w:val="24"/>
+          <w:lang w:val="es-CO"/>
+        </w:rPr>
+      </w:pPr>
+    </w:p>
+    <w:p>
+      <w:pPr>
+        <w:jc w:val="center"/>
+        <w:rPr>
+          <w:rFonts w:ascii="Arial" w:hAnsi="Arial" w:cs="Arial"/>
+          <w:color w:val="385623" w:themeColor="accent6" w:themeShade="80"/>
+          <w:sz w:val="24"/>
+          <w:szCs w:val="24"/>
+          <w:lang w:val="es-CO"/>
+        </w:rPr>
+      </w:pPr>
+    </w:p>
+    <w:p>
+      <w:pPr>
+        <w:jc w:val="center"/>
+        <w:rPr>
+          <w:rFonts w:ascii="Arial" w:hAnsi="Arial" w:cs="Arial"/>
+          <w:color w:val="385623" w:themeColor="accent6" w:themeShade="80"/>
+          <w:sz w:val="24"/>
+          <w:szCs w:val="24"/>
+          <w:lang w:val="es-CO"/>
+        </w:rPr>
+      </w:pPr>
+    </w:p>
+    <w:p>
+      <w:pPr>
+        <w:jc w:val="center"/>
+        <w:rPr>
+          <w:rFonts w:ascii="Arial" w:hAnsi="Arial" w:cs="Arial"/>
+          <w:color w:val="385623" w:themeColor="accent6" w:themeShade="80"/>
+          <w:sz w:val="24"/>
+          <w:szCs w:val="24"/>
+          <w:lang w:val="es-CO"/>
+        </w:rPr>
+      </w:pPr>
+    </w:p>
+    <w:p>
+      <w:pPr>
+        <w:jc w:val="center"/>
+        <w:rPr>
+          <w:rFonts w:ascii="Arial" w:hAnsi="Arial" w:cs="Arial"/>
+          <w:color w:val="385623" w:themeColor="accent6" w:themeShade="80"/>
+          <w:sz w:val="24"/>
+          <w:szCs w:val="24"/>
+          <w:lang w:val="es-CO"/>
+        </w:rPr>
+      </w:pPr>
+    </w:p>
+    <w:p>
+      <w:pPr>
+        <w:jc w:val="center"/>
+        <w:rPr>
+          <w:rFonts w:ascii="Arial" w:hAnsi="Arial" w:cs="Arial"/>
+          <w:color w:val="385623" w:themeColor="accent6" w:themeShade="80"/>
+          <w:sz w:val="24"/>
+          <w:szCs w:val="24"/>
+          <w:lang w:val="es-CO"/>
+        </w:rPr>
+      </w:pPr>
+    </w:p>
+    <w:p>
+      <w:pPr>
+        <w:jc w:val="center"/>
+        <w:rPr>
+          <w:rFonts w:ascii="Arial" w:hAnsi="Arial" w:cs="Arial"/>
+          <w:color w:val="385623" w:themeColor="accent6" w:themeShade="80"/>
+          <w:sz w:val="24"/>
+          <w:szCs w:val="24"/>
+          <w:lang w:val="es-CO"/>
+        </w:rPr>
+      </w:pPr>
+    </w:p>
+    <w:p>
+      <w:pPr>
+        <w:jc w:val="center"/>
+        <w:rPr>
+          <w:rFonts w:ascii="Arial" w:hAnsi="Arial" w:cs="Arial"/>
+          <w:color w:val="385623" w:themeColor="accent6" w:themeShade="80"/>
+          <w:sz w:val="24"/>
+          <w:szCs w:val="24"/>
+          <w:lang w:val="es-CO"/>
+        </w:rPr>
+      </w:pPr>
+    </w:p>
+    <w:p>
+      <w:pPr>
+        <w:jc w:val="center"/>
+        <w:rPr>
+          <w:rFonts w:ascii="Arial" w:hAnsi="Arial" w:cs="Arial"/>
+          <w:color w:val="385623" w:themeColor="accent6" w:themeShade="80"/>
+          <w:sz w:val="24"/>
+          <w:szCs w:val="24"/>
+          <w:lang w:val="es-CO"/>
+        </w:rPr>
+      </w:pPr>
+    </w:p>
+    <w:p>
+      <w:pPr>
+        <w:jc w:val="center"/>
+        <w:rPr>
+          <w:rFonts w:ascii="Arial" w:hAnsi="Arial" w:cs="Arial"/>
+          <w:color w:val="385623" w:themeColor="accent6" w:themeShade="80"/>
+          <w:sz w:val="24"/>
+          <w:szCs w:val="24"/>
+          <w:lang w:val="es-CO"/>
+        </w:rPr>
+      </w:pPr>
+    </w:p>
+    <w:p>
+      <w:pPr>
+        <w:jc w:val="center"/>
+        <w:rPr>
+          <w:rFonts w:ascii="Arial" w:hAnsi="Arial" w:cs="Arial"/>
+          <w:color w:val="385623" w:themeColor="accent6" w:themeShade="80"/>
+          <w:sz w:val="24"/>
+          <w:szCs w:val="24"/>
+          <w:lang w:val="es-CO"/>
+        </w:rPr>
+      </w:pPr>
+    </w:p>
+    <w:p>
+      <w:pPr>
+        <w:jc w:val="center"/>
+        <w:rPr>
+          <w:rFonts w:ascii="Arial" w:hAnsi="Arial" w:cs="Arial"/>
+          <w:color w:val="385623" w:themeColor="accent6" w:themeShade="80"/>
+          <w:sz w:val="24"/>
+          <w:szCs w:val="24"/>
+          <w:lang w:val="es-CO"/>
+        </w:rPr>
+      </w:pPr>
+    </w:p>
+    <w:p>
+      <w:pPr>
+        <w:jc w:val="center"/>
+        <w:rPr>
+          <w:rFonts w:ascii="Arial" w:hAnsi="Arial" w:cs="Arial"/>
+          <w:color w:val="385623" w:themeColor="accent6" w:themeShade="80"/>
+          <w:sz w:val="24"/>
+          <w:szCs w:val="24"/>
+          <w:lang w:val="es-CO"/>
+        </w:rPr>
+      </w:pPr>
+    </w:p>
+    <w:p>
+      <w:pPr>
+        <w:jc w:val="center"/>
+        <w:rPr>
+          <w:rFonts w:ascii="Arial" w:hAnsi="Arial" w:cs="Arial"/>
+          <w:color w:val="385623" w:themeColor="accent6" w:themeShade="80"/>
+          <w:sz w:val="24"/>
+          <w:szCs w:val="24"/>
+          <w:lang w:val="es-CO"/>
+        </w:rPr>
+      </w:pPr>
+    </w:p>
+    <w:p>
+      <w:pPr>
+        <w:jc w:val="center"/>
+        <w:rPr>
+          <w:rFonts w:ascii="Arial" w:hAnsi="Arial" w:cs="Arial"/>
+          <w:color w:val="385623" w:themeColor="accent6" w:themeShade="80"/>
+          <w:sz w:val="24"/>
+          <w:szCs w:val="24"/>
+          <w:lang w:val="es-CO"/>
+        </w:rPr>
+      </w:pPr>
+    </w:p>
+    <w:p>
+      <w:pPr>
+        <w:jc w:val="center"/>
+        <w:rPr>
+          <w:rFonts w:ascii="Arial" w:hAnsi="Arial" w:cs="Arial"/>
+          <w:color w:val="385623" w:themeColor="accent6" w:themeShade="80"/>
+          <w:sz w:val="24"/>
+          <w:szCs w:val="24"/>
+          <w:lang w:val="es-CO"/>
+        </w:rPr>
+      </w:pPr>
+      <w:r>
+        <w:rPr>
+          <w:rFonts w:ascii="Arial" w:hAnsi="Arial" w:cs="Arial"/>
+          <w:color w:val="385623" w:themeColor="accent6" w:themeShade="80"/>
+          <w:sz w:val="24"/>
+          <w:szCs w:val="24"/>
+          <w:lang w:val="es-CO"/>
+        </w:rPr>
+        <w:lastRenderedPageBreak/>
+        <w:t>Cuarta hoja</w:t>
+      </w:r>
+    </w:p>
+    <w:p>
+      <w:pPr>
+        <w:rPr>
+          <w:rFonts w:ascii="Arial" w:hAnsi="Arial" w:cs="Arial"/>
+          <w:sz w:val="24"/>
+          <w:szCs w:val="24"/>
+          <w:lang w:val="es-CO"/>
+        </w:rPr>
+      </w:pPr>
     </w:p>
     <w:sectPr>
       <w:pgSz w:w="11906" w:h="16838"/>

</xml_diff>

<commit_message>
cambio 3 del texto word de josue
</commit_message>
<xml_diff>
--- a/PROYECTO GENERANDO CONCIENCIA.docx
+++ b/PROYECTO GENERANDO CONCIENCIA.docx
@@ -1173,7 +1173,7 @@
         <w:jc w:val="center"/>
         <w:rPr>
           <w:rFonts w:ascii="Arial" w:hAnsi="Arial" w:cs="Arial"/>
-          <w:color w:val="385623" w:themeColor="accent6" w:themeShade="80"/>
+          <w:color w:val="000000" w:themeColor="text1"/>
           <w:sz w:val="24"/>
           <w:szCs w:val="24"/>
           <w:lang w:val="es-CO"/>
@@ -1182,7 +1182,7 @@
       <w:r>
         <w:rPr>
           <w:rFonts w:ascii="Arial" w:hAnsi="Arial" w:cs="Arial"/>
-          <w:color w:val="385623" w:themeColor="accent6" w:themeShade="80"/>
+          <w:color w:val="000000" w:themeColor="text1"/>
           <w:sz w:val="24"/>
           <w:szCs w:val="24"/>
           <w:lang w:val="es-CO"/>
@@ -1200,6 +1200,15 @@
           <w:lang w:val="es-CO"/>
         </w:rPr>
       </w:pPr>
+      <w:r>
+        <w:rPr>
+          <w:rFonts w:ascii="Arial" w:hAnsi="Arial" w:cs="Arial"/>
+          <w:sz w:val="24"/>
+          <w:szCs w:val="24"/>
+          <w:lang w:val="es-CO"/>
+        </w:rPr>
+        <w:t>mmm</w:t>
+      </w:r>
     </w:p>
     <w:sectPr>
       <w:pgSz w:w="11906" w:h="16838"/>

</xml_diff>